<commit_message>
Adding Getaround API and Search code
Adding data files and code
</commit_message>
<xml_diff>
--- a/getaround/Foundations of Data Science - Capstone Project Milestone Report.docx
+++ b/getaround/Foundations of Data Science - Capstone Project Milestone Report.docx
@@ -933,14 +933,6 @@
           <w:sz w:val="20"/>
           <w:szCs w:val="20"/>
         </w:rPr>
-      </w:r>
-      <w:r>
-        <w:rPr>
-          <w:rFonts w:ascii="Tahoma" w:eastAsia="Times New Roman" w:hAnsi="Tahoma" w:cs="Times New Roman"/>
-          <w:color w:val="212121"/>
-          <w:sz w:val="20"/>
-          <w:szCs w:val="20"/>
-        </w:rPr>
         <w:fldChar w:fldCharType="separate"/>
       </w:r>
       <w:r>
@@ -1337,14 +1329,6 @@
           <w:szCs w:val="20"/>
         </w:rPr>
         <w:instrText xml:space="preserve"> HYPERLINK "http://developer.edmunds.com/api-documentation/overview/" \t "_blank" </w:instrText>
-      </w:r>
-      <w:r>
-        <w:rPr>
-          <w:rFonts w:ascii="Tahoma" w:eastAsia="Times New Roman" w:hAnsi="Tahoma" w:cs="Times New Roman"/>
-          <w:color w:val="212121"/>
-          <w:sz w:val="20"/>
-          <w:szCs w:val="20"/>
-        </w:rPr>
       </w:r>
       <w:r>
         <w:rPr>
@@ -2802,6 +2786,65 @@
     <w:p>
       <w:pPr>
         <w:rPr>
+          <w:rFonts w:ascii="Tahoma" w:eastAsia="Times New Roman" w:hAnsi="Tahoma" w:cs="Times New Roman"/>
+          <w:color w:val="212121"/>
+          <w:sz w:val="20"/>
+          <w:szCs w:val="20"/>
+        </w:rPr>
+      </w:pPr>
+      <w:r>
+        <w:rPr>
+          <w:rFonts w:ascii="Tahoma" w:eastAsia="Times New Roman" w:hAnsi="Tahoma" w:cs="Times New Roman"/>
+          <w:color w:val="212121"/>
+          <w:sz w:val="20"/>
+          <w:szCs w:val="20"/>
+        </w:rPr>
+        <w:t xml:space="preserve">Sample data from each of the above sources can be viewed </w:t>
+      </w:r>
+      <w:hyperlink r:id="rId8" w:history="1">
+        <w:r>
+          <w:rPr>
+            <w:rStyle w:val="Hyperlink"/>
+            <w:rFonts w:ascii="Tahoma" w:eastAsia="Times New Roman" w:hAnsi="Tahoma" w:cs="Times New Roman"/>
+            <w:sz w:val="20"/>
+            <w:szCs w:val="20"/>
+          </w:rPr>
+          <w:t>he</w:t>
+        </w:r>
+        <w:r>
+          <w:rPr>
+            <w:rStyle w:val="Hyperlink"/>
+            <w:rFonts w:ascii="Tahoma" w:eastAsia="Times New Roman" w:hAnsi="Tahoma" w:cs="Times New Roman"/>
+            <w:sz w:val="20"/>
+            <w:szCs w:val="20"/>
+          </w:rPr>
+          <w:t>r</w:t>
+        </w:r>
+        <w:r>
+          <w:rPr>
+            <w:rStyle w:val="Hyperlink"/>
+            <w:rFonts w:ascii="Tahoma" w:eastAsia="Times New Roman" w:hAnsi="Tahoma" w:cs="Times New Roman"/>
+            <w:sz w:val="20"/>
+            <w:szCs w:val="20"/>
+          </w:rPr>
+          <w:t>e</w:t>
+        </w:r>
+      </w:hyperlink>
+      <w:bookmarkStart w:id="0" w:name="_GoBack"/>
+      <w:bookmarkEnd w:id="0"/>
+      <w:r>
+        <w:rPr>
+          <w:rFonts w:ascii="Tahoma" w:eastAsia="Times New Roman" w:hAnsi="Tahoma" w:cs="Times New Roman"/>
+          <w:color w:val="212121"/>
+          <w:sz w:val="20"/>
+          <w:szCs w:val="20"/>
+        </w:rPr>
+        <w:t>.</w:t>
+      </w:r>
+    </w:p>
+    <w:p>
+      <w:pPr>
+        <w:rPr>
           <w:rFonts w:ascii="Tahoma" w:hAnsi="Tahoma"/>
           <w:b/>
           <w:color w:val="393C3D"/>
@@ -2896,7 +2939,7 @@
         </w:rPr>
         <w:t xml:space="preserve">this project were being run from within Getaround, we would have access to the vehicles’ VIN (vehicle identification number) and could extract specific vehicle model data. With the VIN, we would use </w:t>
       </w:r>
-      <w:hyperlink r:id="rId8" w:history="1">
+      <w:hyperlink r:id="rId9" w:history="1">
         <w:r>
           <w:rPr>
             <w:rStyle w:val="Hyperlink"/>
@@ -4771,8 +4814,6 @@
         </w:rPr>
         <w:t>epending on good or bad reviews?</w:t>
       </w:r>
-      <w:bookmarkStart w:id="0" w:name="_GoBack"/>
-      <w:bookmarkEnd w:id="0"/>
     </w:p>
     <w:sectPr>
       <w:pgSz w:w="12240" w:h="15840"/>

</xml_diff>